<commit_message>
update drh + edit tampilan dokumen
</commit_message>
<xml_diff>
--- a/TA final/DRH Christian.docx
+++ b/TA final/DRH Christian.docx
@@ -397,7 +397,34 @@
           <w:szCs w:val="24"/>
           <w:lang w:val="id-ID"/>
         </w:rPr>
-        <w:t xml:space="preserve"> SD Methodist 3 Medan Tahun Ajaran 2005/2006</w:t>
+        <w:t xml:space="preserve"> SD Meth</w:t>
+      </w:r>
+      <w:r>
+        <w:rPr>
+          <w:rFonts w:ascii="Times New Roman" w:hAnsi="Times New Roman" w:cs="Times New Roman"/>
+          <w:sz w:val="24"/>
+          <w:szCs w:val="24"/>
+          <w:lang w:val="id-ID"/>
+        </w:rPr>
+        <w:t>odist 3 Medan Tahun</w:t>
+      </w:r>
+      <w:r>
+        <w:rPr>
+          <w:rFonts w:ascii="Times New Roman" w:hAnsi="Times New Roman" w:cs="Times New Roman"/>
+          <w:sz w:val="24"/>
+          <w:szCs w:val="24"/>
+          <w:lang w:val="id-ID"/>
+        </w:rPr>
+        <w:t xml:space="preserve"> </w:t>
+      </w:r>
+      <w:r>
+        <w:rPr>
+          <w:rFonts w:ascii="Times New Roman" w:hAnsi="Times New Roman" w:cs="Times New Roman"/>
+          <w:sz w:val="24"/>
+          <w:szCs w:val="24"/>
+          <w:lang w:val="id-ID"/>
+        </w:rPr>
+        <w:t>2006</w:t>
       </w:r>
     </w:p>
     <w:p>
@@ -430,7 +457,7 @@
           <w:szCs w:val="24"/>
           <w:lang w:val="id-ID"/>
         </w:rPr>
-        <w:t xml:space="preserve"> SMP Methodist 3 Medan Tahun </w:t>
+        <w:t xml:space="preserve"> SMP Meth</w:t>
       </w:r>
       <w:r>
         <w:rPr>
@@ -439,7 +466,7 @@
           <w:szCs w:val="24"/>
           <w:lang w:val="id-ID"/>
         </w:rPr>
-        <w:t>Ajaran</w:t>
+        <w:t xml:space="preserve">odist 3 Medan Tahun </w:t>
       </w:r>
       <w:r>
         <w:rPr>
@@ -448,7 +475,7 @@
           <w:szCs w:val="24"/>
           <w:lang w:val="id-ID"/>
         </w:rPr>
-        <w:t xml:space="preserve"> 2008/2009</w:t>
+        <w:t>2009</w:t>
       </w:r>
     </w:p>
     <w:p>
@@ -481,7 +508,7 @@
           <w:szCs w:val="24"/>
           <w:lang w:val="id-ID"/>
         </w:rPr>
-        <w:t xml:space="preserve"> SMA Methodist 3 Medan Tahun </w:t>
+        <w:t xml:space="preserve"> SMA Meth</w:t>
       </w:r>
       <w:r>
         <w:rPr>
@@ -490,8 +517,10 @@
           <w:szCs w:val="24"/>
           <w:lang w:val="id-ID"/>
         </w:rPr>
-        <w:t>Ajaran</w:t>
-      </w:r>
+        <w:t xml:space="preserve">odist 3 Medan Tahun </w:t>
+      </w:r>
+      <w:bookmarkStart w:id="0" w:name="_GoBack"/>
+      <w:bookmarkEnd w:id="0"/>
       <w:r>
         <w:rPr>
           <w:rFonts w:ascii="Times New Roman" w:hAnsi="Times New Roman" w:cs="Times New Roman"/>
@@ -499,7 +528,7 @@
           <w:szCs w:val="24"/>
           <w:lang w:val="id-ID"/>
         </w:rPr>
-        <w:t xml:space="preserve"> 2011/2012</w:t>
+        <w:t>2012</w:t>
       </w:r>
     </w:p>
     <w:p>
@@ -733,8 +762,6 @@
           <w:lang w:val="id-ID"/>
         </w:rPr>
       </w:pPr>
-      <w:bookmarkStart w:id="0" w:name="_GoBack"/>
-      <w:bookmarkEnd w:id="0"/>
       <w:r>
         <w:rPr>
           <w:rFonts w:ascii="Times New Roman" w:hAnsi="Times New Roman" w:cs="Times New Roman"/>

</xml_diff>